<commit_message>
feat: added new document
</commit_message>
<xml_diff>
--- a/docs/architecture-concept.docx
+++ b/docs/architecture-concept.docx
@@ -1,6 +1,6 @@
 
 <file path=word/document.xml><?xml version="1.0" encoding="utf-8"?>
-<w:document xmlns:wpc="http://schemas.microsoft.com/office/word/2010/wordprocessingCanvas" xmlns:cx="http://schemas.microsoft.com/office/drawing/2014/chartex" xmlns:cx1="http://schemas.microsoft.com/office/drawing/2015/9/8/chartex" xmlns:cx2="http://schemas.microsoft.com/office/drawing/2015/10/21/chartex" xmlns:cx3="http://schemas.microsoft.com/office/drawing/2016/5/9/chartex" xmlns:cx4="http://schemas.microsoft.com/office/drawing/2016/5/10/chartex" xmlns:cx5="http://schemas.microsoft.com/office/drawing/2016/5/11/chartex" xmlns:cx6="http://schemas.microsoft.com/office/drawing/2016/5/12/chartex" xmlns:cx7="http://schemas.microsoft.com/office/drawing/2016/5/13/chartex" xmlns:cx8="http://schemas.microsoft.com/office/drawing/2016/5/14/chartex" xmlns:mc="http://schemas.openxmlformats.org/markup-compatibility/2006" xmlns:aink="http://schemas.microsoft.com/office/drawing/2016/ink" xmlns:am3d="http://schemas.microsoft.com/office/drawing/2017/model3d" xmlns:o="urn:schemas-microsoft-com:office:office" xmlns:oel="http://schemas.microsoft.com/office/2019/extlst" xmlns:r="http://schemas.openxmlformats.org/officeDocument/2006/relationships" xmlns:m="http://schemas.openxmlformats.org/officeDocument/2006/math" xmlns:v="urn:schemas-microsoft-com:vml" xmlns:wp14="http://schemas.microsoft.com/office/word/2010/wordprocessingDrawing" xmlns:wp="http://schemas.openxmlformats.org/drawingml/2006/wordprocessingDrawing" xmlns:w10="urn:schemas-microsoft-com:office:word" xmlns:w="http://schemas.openxmlformats.org/wordprocessingml/2006/main" xmlns:w14="http://schemas.microsoft.com/office/word/2010/wordml" xmlns:w15="http://schemas.microsoft.com/office/word/2012/wordml" xmlns:w16cex="http://schemas.microsoft.com/office/word/2018/wordml/cex" xmlns:w16cid="http://schemas.microsoft.com/office/word/2016/wordml/cid" xmlns:w16="http://schemas.microsoft.com/office/word/2018/wordml" xmlns:w16sdtdh="http://schemas.microsoft.com/office/word/2020/wordml/sdtdatahash" xmlns:w16se="http://schemas.microsoft.com/office/word/2015/wordml/symex" xmlns:wpg="http://schemas.microsoft.com/office/word/2010/wordprocessingGroup" xmlns:wpi="http://schemas.microsoft.com/office/word/2010/wordprocessingInk" xmlns:wne="http://schemas.microsoft.com/office/word/2006/wordml" xmlns:wps="http://schemas.microsoft.com/office/word/2010/wordprocessingShape" xmlns:a="http://schemas.openxmlformats.org/drawingml/2006/main" xmlns:pic="http://schemas.openxmlformats.org/drawingml/2006/picture" xmlns:a14="http://schemas.microsoft.com/office/drawing/2010/main" mc:Ignorable="w14 w15 w16se w16cid w16 w16cex w16sdtdh wp14">
+<w:document xmlns:wpc="http://schemas.microsoft.com/office/word/2010/wordprocessingCanvas" xmlns:cx="http://schemas.microsoft.com/office/drawing/2014/chartex" xmlns:cx1="http://schemas.microsoft.com/office/drawing/2015/9/8/chartex" xmlns:cx2="http://schemas.microsoft.com/office/drawing/2015/10/21/chartex" xmlns:cx3="http://schemas.microsoft.com/office/drawing/2016/5/9/chartex" xmlns:cx4="http://schemas.microsoft.com/office/drawing/2016/5/10/chartex" xmlns:cx5="http://schemas.microsoft.com/office/drawing/2016/5/11/chartex" xmlns:cx6="http://schemas.microsoft.com/office/drawing/2016/5/12/chartex" xmlns:cx7="http://schemas.microsoft.com/office/drawing/2016/5/13/chartex" xmlns:cx8="http://schemas.microsoft.com/office/drawing/2016/5/14/chartex" xmlns:mc="http://schemas.openxmlformats.org/markup-compatibility/2006" xmlns:aink="http://schemas.microsoft.com/office/drawing/2016/ink" xmlns:am3d="http://schemas.microsoft.com/office/drawing/2017/model3d" xmlns:o="urn:schemas-microsoft-com:office:office" xmlns:oel="http://schemas.microsoft.com/office/2019/extlst" xmlns:r="http://schemas.openxmlformats.org/officeDocument/2006/relationships" xmlns:m="http://schemas.openxmlformats.org/officeDocument/2006/math" xmlns:v="urn:schemas-microsoft-com:vml" xmlns:wp14="http://schemas.microsoft.com/office/word/2010/wordprocessingDrawing" xmlns:wp="http://schemas.openxmlformats.org/drawingml/2006/wordprocessingDrawing" xmlns:w10="urn:schemas-microsoft-com:office:word" xmlns:w="http://schemas.openxmlformats.org/wordprocessingml/2006/main" xmlns:w14="http://schemas.microsoft.com/office/word/2010/wordml" xmlns:w15="http://schemas.microsoft.com/office/word/2012/wordml" xmlns:w16cex="http://schemas.microsoft.com/office/word/2018/wordml/cex" xmlns:w16cid="http://schemas.microsoft.com/office/word/2016/wordml/cid" xmlns:w16="http://schemas.microsoft.com/office/word/2018/wordml" xmlns:w16sdtdh="http://schemas.microsoft.com/office/word/2020/wordml/sdtdatahash" xmlns:w16se="http://schemas.microsoft.com/office/word/2015/wordml/symex" xmlns:wpg="http://schemas.microsoft.com/office/word/2010/wordprocessingGroup" xmlns:wpi="http://schemas.microsoft.com/office/word/2010/wordprocessingInk" xmlns:wne="http://schemas.microsoft.com/office/word/2006/wordml" xmlns:wps="http://schemas.microsoft.com/office/word/2010/wordprocessingShape" mc:Ignorable="w14 w15 w16se w16cid w16 w16cex w16sdtdh wp14">
   <w:body>
     <w:tbl>
       <w:tblPr>
@@ -27,35 +27,33 @@
             <w:tcBorders>
               <w:top w:val="nil"/>
               <w:left w:val="nil"/>
-              <w:bottom w:val="single" w:color="FFFFFF" w:themeColor="background1" w:sz="12" w:space="0"/>
-              <w:right w:val="single" w:color="FFFFFF" w:themeColor="background1" w:sz="12" w:space="0"/>
+              <w:bottom w:val="single" w:sz="12" w:space="0" w:color="FFFFFF" w:themeColor="background1"/>
+              <w:right w:val="single" w:sz="12" w:space="0" w:color="FFFFFF" w:themeColor="background1"/>
             </w:tcBorders>
             <w:shd w:val="clear" w:color="auto" w:fill="001148"/>
-            <w:tcMar/>
             <w:vAlign w:val="center"/>
           </w:tcPr>
           <w:p>
             <w:pPr>
-              <w:pStyle w:val="Normal"/>
               <w:spacing w:after="0" w:line="259" w:lineRule="auto"/>
               <w:ind w:left="0" w:firstLine="0"/>
               <w:jc w:val="center"/>
               <w:rPr>
-                <w:rFonts w:ascii="Calibri" w:hAnsi="Calibri" w:eastAsia="Arial" w:cs="Calibri" w:asciiTheme="minorAscii" w:hAnsiTheme="minorAscii" w:cstheme="minorAscii"/>
-                <w:b w:val="1"/>
-                <w:bCs w:val="1"/>
+                <w:rFonts w:asciiTheme="minorHAnsi" w:eastAsia="Arial" w:hAnsiTheme="minorHAnsi" w:cstheme="minorBidi"/>
+                <w:b/>
+                <w:bCs/>
                 <w:color w:val="FFFFFF" w:themeColor="background1"/>
                 <w:sz w:val="24"/>
                 <w:szCs w:val="24"/>
               </w:rPr>
             </w:pPr>
-            <w:bookmarkStart w:name="_Hlk96023745" w:id="0"/>
+            <w:bookmarkStart w:id="0" w:name="_Hlk96023745"/>
             <w:r>
               <w:rPr>
-                <w:rFonts w:ascii="Calibri" w:hAnsi="Calibri" w:eastAsia="Arial" w:cs="Calibri" w:asciiTheme="minorAscii" w:hAnsiTheme="minorAscii" w:cstheme="minorAscii"/>
-                <w:b w:val="1"/>
-                <w:bCs w:val="1"/>
-                <w:color w:val="FFFFFF" w:themeColor="background1" w:themeTint="FF" w:themeShade="FF"/>
+                <w:rFonts w:asciiTheme="minorHAnsi" w:eastAsia="Arial" w:hAnsiTheme="minorHAnsi" w:cstheme="minorBidi"/>
+                <w:b/>
+                <w:bCs/>
+                <w:color w:val="FFFFFF" w:themeColor="background1"/>
                 <w:sz w:val="28"/>
                 <w:szCs w:val="28"/>
               </w:rPr>
@@ -63,10 +61,10 @@
             </w:r>
             <w:r>
               <w:rPr>
-                <w:rFonts w:ascii="Calibri" w:hAnsi="Calibri" w:eastAsia="Arial" w:cs="Calibri" w:asciiTheme="minorAscii" w:hAnsiTheme="minorAscii" w:cstheme="minorAscii"/>
-                <w:b w:val="1"/>
-                <w:bCs w:val="1"/>
-                <w:color w:val="FFFFFF" w:themeColor="background1" w:themeTint="FF" w:themeShade="FF"/>
+                <w:rFonts w:asciiTheme="minorHAnsi" w:eastAsia="Arial" w:hAnsiTheme="minorHAnsi" w:cstheme="minorBidi"/>
+                <w:b/>
+                <w:bCs/>
+                <w:color w:val="FFFFFF" w:themeColor="background1"/>
                 <w:sz w:val="28"/>
                 <w:szCs w:val="28"/>
               </w:rPr>
@@ -74,10 +72,10 @@
             </w:r>
             <w:r>
               <w:rPr>
-                <w:rFonts w:ascii="Calibri" w:hAnsi="Calibri" w:eastAsia="Arial" w:cs="Calibri" w:asciiTheme="minorAscii" w:hAnsiTheme="minorAscii" w:cstheme="minorAscii"/>
-                <w:b w:val="1"/>
-                <w:bCs w:val="1"/>
-                <w:color w:val="FFFFFF" w:themeColor="background1" w:themeTint="FF" w:themeShade="FF"/>
+                <w:rFonts w:asciiTheme="minorHAnsi" w:eastAsia="Arial" w:hAnsiTheme="minorHAnsi" w:cstheme="minorBidi"/>
+                <w:b/>
+                <w:bCs/>
+                <w:color w:val="FFFFFF" w:themeColor="background1"/>
                 <w:sz w:val="28"/>
                 <w:szCs w:val="28"/>
               </w:rPr>
@@ -85,10 +83,10 @@
             </w:r>
             <w:r>
               <w:rPr>
-                <w:rFonts w:ascii="Calibri" w:hAnsi="Calibri" w:eastAsia="Arial" w:cs="Calibri" w:asciiTheme="minorAscii" w:hAnsiTheme="minorAscii" w:cstheme="minorAscii"/>
-                <w:b w:val="1"/>
-                <w:bCs w:val="1"/>
-                <w:color w:val="FFFFFF" w:themeColor="background1" w:themeTint="FF" w:themeShade="FF"/>
+                <w:rFonts w:asciiTheme="minorHAnsi" w:eastAsia="Arial" w:hAnsiTheme="minorHAnsi" w:cstheme="minorBidi"/>
+                <w:b/>
+                <w:bCs/>
+                <w:color w:val="FFFFFF" w:themeColor="background1"/>
                 <w:sz w:val="28"/>
                 <w:szCs w:val="28"/>
               </w:rPr>
@@ -96,10 +94,10 @@
             </w:r>
             <w:r>
               <w:rPr>
-                <w:rFonts w:ascii="Calibri" w:hAnsi="Calibri" w:eastAsia="Arial" w:cs="Calibri" w:asciiTheme="minorAscii" w:hAnsiTheme="minorAscii" w:cstheme="minorAscii"/>
-                <w:b w:val="1"/>
-                <w:bCs w:val="1"/>
-                <w:color w:val="FFFFFF" w:themeColor="background1" w:themeTint="FF" w:themeShade="FF"/>
+                <w:rFonts w:asciiTheme="minorHAnsi" w:eastAsia="Arial" w:hAnsiTheme="minorHAnsi" w:cstheme="minorBidi"/>
+                <w:b/>
+                <w:bCs/>
+                <w:color w:val="FFFFFF" w:themeColor="background1"/>
                 <w:sz w:val="28"/>
                 <w:szCs w:val="28"/>
               </w:rPr>
@@ -107,21 +105,11 @@
             </w:r>
             <w:r>
               <w:rPr>
-                <w:rFonts w:ascii="Calibri" w:hAnsi="Calibri" w:eastAsia="Calibri" w:cs="Calibri"/>
-                <w:b w:val="1"/>
-                <w:bCs w:val="1"/>
-                <w:i w:val="0"/>
-                <w:iCs w:val="0"/>
-                <w:caps w:val="0"/>
-                <w:smallCaps w:val="0"/>
-                <w:strike w:val="0"/>
-                <w:dstrike w:val="0"/>
-                <w:noProof w:val="0"/>
-                <w:color w:val="FFFFFF" w:themeColor="background1" w:themeTint="FF" w:themeShade="FF"/>
+                <w:b/>
+                <w:bCs/>
+                <w:color w:val="FFFFFF" w:themeColor="background1"/>
                 <w:sz w:val="28"/>
                 <w:szCs w:val="28"/>
-                <w:u w:val="none"/>
-                <w:lang w:val="pt-BR"/>
               </w:rPr>
               <w:t>ARQUITETANDO UM MICROSSERVIÇO</w:t>
             </w:r>
@@ -148,7 +136,7 @@
         <w:spacing w:after="37"/>
         <w:ind w:left="0" w:firstLine="0"/>
         <w:rPr>
-          <w:rFonts w:eastAsia="Arial" w:asciiTheme="minorHAnsi" w:hAnsiTheme="minorHAnsi" w:cstheme="minorHAnsi"/>
+          <w:rFonts w:asciiTheme="minorHAnsi" w:eastAsia="Arial" w:hAnsiTheme="minorHAnsi" w:cstheme="minorHAnsi"/>
         </w:rPr>
       </w:pPr>
     </w:p>
@@ -170,12 +158,12 @@
         <w:spacing w:after="37"/>
         <w:ind w:left="0" w:firstLine="0"/>
         <w:rPr>
-          <w:rFonts w:eastAsia="Arial" w:asciiTheme="minorHAnsi" w:hAnsiTheme="minorHAnsi" w:cstheme="minorHAnsi"/>
-        </w:rPr>
-      </w:pPr>
-      <w:r>
-        <w:rPr>
-          <w:rFonts w:eastAsia="Arial" w:asciiTheme="minorHAnsi" w:hAnsiTheme="minorHAnsi" w:cstheme="minorHAnsi"/>
+          <w:rFonts w:asciiTheme="minorHAnsi" w:eastAsia="Arial" w:hAnsiTheme="minorHAnsi" w:cstheme="minorHAnsi"/>
+        </w:rPr>
+      </w:pPr>
+      <w:r>
+        <w:rPr>
+          <w:rFonts w:asciiTheme="minorHAnsi" w:eastAsia="Arial" w:hAnsiTheme="minorHAnsi" w:cstheme="minorHAnsi"/>
         </w:rPr>
         <w:t xml:space="preserve"> </w:t>
       </w:r>
@@ -187,7 +175,7 @@
       </w:r>
       <w:r>
         <w:rPr>
-          <w:rFonts w:eastAsia="Arial" w:asciiTheme="minorHAnsi" w:hAnsiTheme="minorHAnsi" w:cstheme="minorHAnsi"/>
+          <w:rFonts w:asciiTheme="minorHAnsi" w:eastAsia="Arial" w:hAnsiTheme="minorHAnsi" w:cstheme="minorHAnsi"/>
         </w:rPr>
         <w:t xml:space="preserve"> </w:t>
       </w:r>
@@ -199,7 +187,7 @@
       </w:r>
       <w:r>
         <w:rPr>
-          <w:rFonts w:eastAsia="Arial" w:asciiTheme="minorHAnsi" w:hAnsiTheme="minorHAnsi" w:cstheme="minorHAnsi"/>
+          <w:rFonts w:asciiTheme="minorHAnsi" w:eastAsia="Arial" w:hAnsiTheme="minorHAnsi" w:cstheme="minorHAnsi"/>
         </w:rPr>
         <w:t xml:space="preserve"> </w:t>
       </w:r>
@@ -211,7 +199,7 @@
       </w:r>
       <w:r>
         <w:rPr>
-          <w:rFonts w:eastAsia="Arial" w:asciiTheme="minorHAnsi" w:hAnsiTheme="minorHAnsi" w:cstheme="minorHAnsi"/>
+          <w:rFonts w:asciiTheme="minorHAnsi" w:eastAsia="Arial" w:hAnsiTheme="minorHAnsi" w:cstheme="minorHAnsi"/>
         </w:rPr>
         <w:t xml:space="preserve"> </w:t>
       </w:r>
@@ -223,7 +211,7 @@
       </w:r>
       <w:r>
         <w:rPr>
-          <w:rFonts w:eastAsia="Arial" w:asciiTheme="minorHAnsi" w:hAnsiTheme="minorHAnsi" w:cstheme="minorHAnsi"/>
+          <w:rFonts w:asciiTheme="minorHAnsi" w:eastAsia="Arial" w:hAnsiTheme="minorHAnsi" w:cstheme="minorHAnsi"/>
         </w:rPr>
         <w:t xml:space="preserve"> </w:t>
       </w:r>
@@ -235,7 +223,7 @@
       </w:r>
       <w:r>
         <w:rPr>
-          <w:rFonts w:eastAsia="Arial" w:asciiTheme="minorHAnsi" w:hAnsiTheme="minorHAnsi" w:cstheme="minorHAnsi"/>
+          <w:rFonts w:asciiTheme="minorHAnsi" w:eastAsia="Arial" w:hAnsiTheme="minorHAnsi" w:cstheme="minorHAnsi"/>
         </w:rPr>
         <w:t xml:space="preserve"> </w:t>
       </w:r>
@@ -247,7 +235,7 @@
       </w:r>
       <w:r>
         <w:rPr>
-          <w:rFonts w:eastAsia="Arial" w:asciiTheme="minorHAnsi" w:hAnsiTheme="minorHAnsi" w:cstheme="minorHAnsi"/>
+          <w:rFonts w:asciiTheme="minorHAnsi" w:eastAsia="Arial" w:hAnsiTheme="minorHAnsi" w:cstheme="minorHAnsi"/>
         </w:rPr>
         <w:t xml:space="preserve"> </w:t>
       </w:r>
@@ -259,7 +247,7 @@
       </w:r>
       <w:r>
         <w:rPr>
-          <w:rFonts w:eastAsia="Arial" w:asciiTheme="minorHAnsi" w:hAnsiTheme="minorHAnsi" w:cstheme="minorHAnsi"/>
+          <w:rFonts w:asciiTheme="minorHAnsi" w:eastAsia="Arial" w:hAnsiTheme="minorHAnsi" w:cstheme="minorHAnsi"/>
         </w:rPr>
         <w:t xml:space="preserve"> </w:t>
       </w:r>
@@ -271,7 +259,7 @@
       </w:r>
       <w:r>
         <w:rPr>
-          <w:rFonts w:eastAsia="Arial" w:asciiTheme="minorHAnsi" w:hAnsiTheme="minorHAnsi" w:cstheme="minorHAnsi"/>
+          <w:rFonts w:asciiTheme="minorHAnsi" w:eastAsia="Arial" w:hAnsiTheme="minorHAnsi" w:cstheme="minorHAnsi"/>
         </w:rPr>
         <w:t xml:space="preserve"> </w:t>
       </w:r>
@@ -283,7 +271,7 @@
       </w:r>
       <w:r>
         <w:rPr>
-          <w:rFonts w:eastAsia="Arial" w:asciiTheme="minorHAnsi" w:hAnsiTheme="minorHAnsi" w:cstheme="minorHAnsi"/>
+          <w:rFonts w:asciiTheme="minorHAnsi" w:eastAsia="Arial" w:hAnsiTheme="minorHAnsi" w:cstheme="minorHAnsi"/>
         </w:rPr>
         <w:t xml:space="preserve"> </w:t>
       </w:r>
@@ -293,14 +281,14 @@
         <w:pStyle w:val="Ttulo1"/>
         <w:ind w:left="-5"/>
         <w:rPr>
-          <w:rFonts w:ascii="Calibri" w:hAnsi="Calibri" w:eastAsia="Arial" w:cs="Calibri" w:asciiTheme="minorAscii" w:hAnsiTheme="minorAscii" w:cstheme="minorAscii"/>
+          <w:rFonts w:asciiTheme="minorHAnsi" w:eastAsia="Arial" w:hAnsiTheme="minorHAnsi" w:cstheme="minorBidi"/>
           <w:sz w:val="28"/>
           <w:szCs w:val="28"/>
         </w:rPr>
       </w:pPr>
       <w:r>
         <w:rPr>
-          <w:rFonts w:ascii="Calibri" w:hAnsi="Calibri" w:eastAsia="Arial" w:cs="Calibri" w:asciiTheme="minorAscii" w:hAnsiTheme="minorAscii" w:cstheme="minorAscii"/>
+          <w:rFonts w:asciiTheme="minorHAnsi" w:eastAsia="Arial" w:hAnsiTheme="minorHAnsi" w:cstheme="minorBidi"/>
           <w:sz w:val="28"/>
           <w:szCs w:val="28"/>
         </w:rPr>
@@ -308,7 +296,7 @@
       </w:r>
       <w:r>
         <w:rPr>
-          <w:rFonts w:ascii="Calibri" w:hAnsi="Calibri" w:eastAsia="Arial" w:cs="Calibri" w:asciiTheme="minorAscii" w:hAnsiTheme="minorAscii" w:cstheme="minorAscii"/>
+          <w:rFonts w:asciiTheme="minorHAnsi" w:eastAsia="Arial" w:hAnsiTheme="minorHAnsi" w:cstheme="minorBidi"/>
           <w:sz w:val="28"/>
           <w:szCs w:val="28"/>
         </w:rPr>
@@ -316,7 +304,7 @@
       </w:r>
       <w:r>
         <w:rPr>
-          <w:rFonts w:ascii="Calibri" w:hAnsi="Calibri" w:eastAsia="Arial" w:cs="Calibri" w:asciiTheme="minorAscii" w:hAnsiTheme="minorAscii" w:cstheme="minorAscii"/>
+          <w:rFonts w:asciiTheme="minorHAnsi" w:eastAsia="Arial" w:hAnsiTheme="minorHAnsi" w:cstheme="minorBidi"/>
           <w:sz w:val="28"/>
           <w:szCs w:val="28"/>
         </w:rPr>
@@ -328,7 +316,7 @@
         <w:spacing w:after="83" w:line="259" w:lineRule="auto"/>
         <w:ind w:left="0" w:firstLine="0"/>
         <w:rPr>
-          <w:rFonts w:eastAsia="Arial" w:asciiTheme="minorHAnsi" w:hAnsiTheme="minorHAnsi" w:cstheme="minorHAnsi"/>
+          <w:rFonts w:asciiTheme="minorHAnsi" w:eastAsia="Arial" w:hAnsiTheme="minorHAnsi" w:cstheme="minorHAnsi"/>
         </w:rPr>
       </w:pPr>
       <w:r>
@@ -417,7 +405,7 @@
               </wp:inline>
             </w:drawing>
           </mc:Choice>
-          <mc:Fallback>
+          <mc:Fallback xmlns:a14="http://schemas.microsoft.com/office/drawing/2010/main" xmlns:pic="http://schemas.openxmlformats.org/drawingml/2006/picture" xmlns:a="http://schemas.openxmlformats.org/drawingml/2006/main">
             <w:pict>
               <v:group id="Group 7305" style="width:560.3pt;height:2.15pt;mso-position-horizontal-relative:char;mso-position-vertical-relative:line" coordsize="71155,274" o:spid="_x0000_s1026" w14:anchorId="1E4EC63D" o:gfxdata="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">
                 <v:shape id="Shape 8190" style="position:absolute;width:71155;height:274;visibility:visible;mso-wrap-style:square;v-text-anchor:top" coordsize="7115557,27432" o:spid="_x0000_s1027" fillcolor="#b2b2b2" stroked="f" strokeweight="0" path="m,l7115557,r,27432l,27432,,e" o:gfxdata="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">
@@ -455,8 +443,8 @@
             <w:tcBorders>
               <w:top w:val="nil"/>
               <w:left w:val="nil"/>
-              <w:bottom w:val="single" w:color="FFFFFF" w:themeColor="background1" w:sz="12" w:space="0"/>
-              <w:right w:val="single" w:color="FFFFFF" w:themeColor="background1" w:sz="12" w:space="0"/>
+              <w:bottom w:val="single" w:sz="12" w:space="0" w:color="FFFFFF" w:themeColor="background1"/>
+              <w:right w:val="single" w:sz="12" w:space="0" w:color="FFFFFF" w:themeColor="background1"/>
             </w:tcBorders>
             <w:shd w:val="clear" w:color="auto" w:fill="auto"/>
           </w:tcPr>
@@ -464,13 +452,13 @@
             <w:pPr>
               <w:spacing w:after="0"/>
               <w:rPr>
-                <w:rFonts w:eastAsia="Arial" w:asciiTheme="minorHAnsi" w:hAnsiTheme="minorHAnsi" w:cstheme="minorHAnsi"/>
+                <w:rFonts w:asciiTheme="minorHAnsi" w:eastAsia="Arial" w:hAnsiTheme="minorHAnsi" w:cstheme="minorHAnsi"/>
                 <w:sz w:val="22"/>
               </w:rPr>
             </w:pPr>
             <w:r>
               <w:rPr>
-                <w:rFonts w:eastAsia="Arial" w:asciiTheme="minorHAnsi" w:hAnsiTheme="minorHAnsi" w:cstheme="minorHAnsi"/>
+                <w:rFonts w:asciiTheme="minorHAnsi" w:eastAsia="Arial" w:hAnsiTheme="minorHAnsi" w:cstheme="minorHAnsi"/>
                 <w:sz w:val="22"/>
               </w:rPr>
               <w:t>CAIO MORAES – RM 89262</w:t>
@@ -480,13 +468,13 @@
             <w:pPr>
               <w:spacing w:after="0"/>
               <w:rPr>
-                <w:rFonts w:eastAsia="Arial" w:asciiTheme="minorHAnsi" w:hAnsiTheme="minorHAnsi" w:cstheme="minorHAnsi"/>
+                <w:rFonts w:asciiTheme="minorHAnsi" w:eastAsia="Arial" w:hAnsiTheme="minorHAnsi" w:cstheme="minorHAnsi"/>
                 <w:sz w:val="22"/>
               </w:rPr>
             </w:pPr>
             <w:r>
               <w:rPr>
-                <w:rFonts w:eastAsia="Arial" w:asciiTheme="minorHAnsi" w:hAnsiTheme="minorHAnsi" w:cstheme="minorHAnsi"/>
+                <w:rFonts w:asciiTheme="minorHAnsi" w:eastAsia="Arial" w:hAnsiTheme="minorHAnsi" w:cstheme="minorHAnsi"/>
                 <w:sz w:val="22"/>
               </w:rPr>
               <w:t>DANILO PERESTRELO – RM 87813</w:t>
@@ -496,13 +484,13 @@
             <w:pPr>
               <w:spacing w:after="0"/>
               <w:rPr>
-                <w:rFonts w:eastAsia="Arial" w:asciiTheme="minorHAnsi" w:hAnsiTheme="minorHAnsi" w:cstheme="minorHAnsi"/>
+                <w:rFonts w:asciiTheme="minorHAnsi" w:eastAsia="Arial" w:hAnsiTheme="minorHAnsi" w:cstheme="minorHAnsi"/>
                 <w:sz w:val="22"/>
               </w:rPr>
             </w:pPr>
             <w:r>
               <w:rPr>
-                <w:rFonts w:eastAsia="Arial" w:asciiTheme="minorHAnsi" w:hAnsiTheme="minorHAnsi" w:cstheme="minorHAnsi"/>
+                <w:rFonts w:asciiTheme="minorHAnsi" w:eastAsia="Arial" w:hAnsiTheme="minorHAnsi" w:cstheme="minorHAnsi"/>
                 <w:sz w:val="22"/>
               </w:rPr>
               <w:t>FERNANDO SITTA – RM 87177</w:t>
@@ -513,13 +501,13 @@
               <w:spacing w:after="0"/>
               <w:ind w:left="0" w:firstLine="0"/>
               <w:rPr>
-                <w:rFonts w:eastAsia="Arial" w:asciiTheme="minorHAnsi" w:hAnsiTheme="minorHAnsi" w:cstheme="minorHAnsi"/>
+                <w:rFonts w:asciiTheme="minorHAnsi" w:eastAsia="Arial" w:hAnsiTheme="minorHAnsi" w:cstheme="minorHAnsi"/>
                 <w:sz w:val="22"/>
               </w:rPr>
             </w:pPr>
             <w:r>
               <w:rPr>
-                <w:rFonts w:eastAsia="Arial" w:asciiTheme="minorHAnsi" w:hAnsiTheme="minorHAnsi" w:cstheme="minorHAnsi"/>
+                <w:rFonts w:asciiTheme="minorHAnsi" w:eastAsia="Arial" w:hAnsiTheme="minorHAnsi" w:cstheme="minorHAnsi"/>
                 <w:sz w:val="22"/>
               </w:rPr>
               <w:t>JOÃO PAULO HOTEQUIL – RM 87808</w:t>
@@ -529,13 +517,13 @@
             <w:pPr>
               <w:spacing w:after="0"/>
               <w:rPr>
-                <w:rFonts w:eastAsia="Arial" w:asciiTheme="minorHAnsi" w:hAnsiTheme="minorHAnsi" w:cstheme="minorHAnsi"/>
+                <w:rFonts w:asciiTheme="minorHAnsi" w:eastAsia="Arial" w:hAnsiTheme="minorHAnsi" w:cstheme="minorHAnsi"/>
                 <w:sz w:val="22"/>
               </w:rPr>
             </w:pPr>
             <w:r>
               <w:rPr>
-                <w:rFonts w:eastAsia="Arial" w:asciiTheme="minorHAnsi" w:hAnsiTheme="minorHAnsi" w:cstheme="minorHAnsi"/>
+                <w:rFonts w:asciiTheme="minorHAnsi" w:eastAsia="Arial" w:hAnsiTheme="minorHAnsi" w:cstheme="minorHAnsi"/>
                 <w:sz w:val="22"/>
               </w:rPr>
               <w:t>LUCAS NEIVA – RM 87300</w:t>
@@ -546,7 +534,7 @@
               <w:spacing w:after="0" w:line="259" w:lineRule="auto"/>
               <w:ind w:left="0" w:firstLine="0"/>
               <w:rPr>
-                <w:rFonts w:eastAsia="Arial" w:asciiTheme="minorHAnsi" w:hAnsiTheme="minorHAnsi" w:cstheme="minorHAnsi"/>
+                <w:rFonts w:asciiTheme="minorHAnsi" w:eastAsia="Arial" w:hAnsiTheme="minorHAnsi" w:cstheme="minorHAnsi"/>
               </w:rPr>
             </w:pPr>
           </w:p>
@@ -555,7 +543,7 @@
               <w:spacing w:after="0" w:line="259" w:lineRule="auto"/>
               <w:ind w:left="0" w:firstLine="0"/>
               <w:rPr>
-                <w:rFonts w:eastAsia="Arial" w:asciiTheme="minorHAnsi" w:hAnsiTheme="minorHAnsi" w:cstheme="minorHAnsi"/>
+                <w:rFonts w:asciiTheme="minorHAnsi" w:eastAsia="Arial" w:hAnsiTheme="minorHAnsi" w:cstheme="minorHAnsi"/>
               </w:rPr>
             </w:pPr>
           </w:p>
@@ -570,12 +558,12 @@
           <w:numId w:val="1"/>
         </w:numPr>
         <w:rPr>
-          <w:rFonts w:ascii="Calibri" w:hAnsi="Calibri" w:eastAsia="Arial" w:cs="Calibri" w:asciiTheme="minorAscii" w:hAnsiTheme="minorAscii" w:cstheme="minorAscii"/>
+          <w:rFonts w:asciiTheme="minorHAnsi" w:eastAsia="Arial" w:hAnsiTheme="minorHAnsi" w:cstheme="minorBidi"/>
           <w:sz w:val="32"/>
           <w:szCs w:val="32"/>
         </w:rPr>
       </w:pPr>
-      <w:bookmarkStart w:name="_Hlk96023884" w:id="1"/>
+      <w:bookmarkStart w:id="1" w:name="_Hlk96023884"/>
       <w:r>
         <w:rPr>
           <w:sz w:val="28"/>
@@ -603,7 +591,7 @@
         <w:spacing w:after="83" w:line="259" w:lineRule="auto"/>
         <w:ind w:left="0" w:firstLine="0"/>
         <w:rPr>
-          <w:rFonts w:ascii="Arial" w:hAnsi="Arial" w:eastAsia="Arial" w:cs="Arial"/>
+          <w:rFonts w:ascii="Arial" w:eastAsia="Arial" w:hAnsi="Arial" w:cs="Arial"/>
         </w:rPr>
       </w:pPr>
       <w:r>
@@ -691,7 +679,7 @@
               </wp:inline>
             </w:drawing>
           </mc:Choice>
-          <mc:Fallback>
+          <mc:Fallback xmlns:a14="http://schemas.microsoft.com/office/drawing/2010/main" xmlns:pic="http://schemas.openxmlformats.org/drawingml/2006/picture" xmlns:a="http://schemas.openxmlformats.org/drawingml/2006/main">
             <w:pict>
               <v:group id="Group 7305" style="width:560.3pt;height:2.15pt;mso-position-horizontal-relative:char;mso-position-vertical-relative:line" coordsize="71155,274" o:spid="_x0000_s1026" w14:anchorId="54D58551" o:gfxdata="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">
                 <v:shape id="Shape 8190" style="position:absolute;width:71155;height:274;visibility:visible;mso-wrap-style:square;v-text-anchor:top" coordsize="7115557,27432" o:spid="_x0000_s1027" fillcolor="#b2b2b2" stroked="f" strokeweight="0" path="m,l7115557,r,27432l,27432,,e" o:gfxdata="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">
@@ -718,21 +706,21 @@
       </w:pPr>
       <w:r>
         <w:rPr>
-          <w:rFonts w:eastAsia="Arial" w:asciiTheme="minorHAnsi" w:hAnsiTheme="minorHAnsi" w:cstheme="minorHAnsi"/>
+          <w:noProof/>
         </w:rPr>
         <w:drawing>
-          <wp:anchor distT="0" distB="0" distL="114300" distR="114300" simplePos="0" relativeHeight="251658240" behindDoc="0" locked="0" layoutInCell="1" allowOverlap="1" wp14:anchorId="5B2E207B" wp14:editId="5E4E3254">
+          <wp:anchor distT="0" distB="0" distL="114300" distR="114300" simplePos="0" relativeHeight="251658240" behindDoc="0" locked="0" layoutInCell="1" allowOverlap="1" wp14:anchorId="75124FA0" wp14:editId="201B1CA8">
             <wp:simplePos x="0" y="0"/>
             <wp:positionH relativeFrom="margin">
-              <wp:align>left</wp:align>
+              <wp:align>right</wp:align>
             </wp:positionH>
             <wp:positionV relativeFrom="paragraph">
-              <wp:posOffset>69587</wp:posOffset>
+              <wp:posOffset>235585</wp:posOffset>
             </wp:positionV>
-            <wp:extent cx="7134860" cy="4216400"/>
-            <wp:effectExtent l="0" t="0" r="8890" b="0"/>
+            <wp:extent cx="7134860" cy="4029075"/>
+            <wp:effectExtent l="0" t="0" r="0" b="0"/>
             <wp:wrapNone/>
-            <wp:docPr id="1" name="Imagem 1"/>
+            <wp:docPr id="2" name="Imagem 2"/>
             <wp:cNvGraphicFramePr>
               <a:graphicFrameLocks xmlns:a="http://schemas.openxmlformats.org/drawingml/2006/main" noChangeAspect="1"/>
             </wp:cNvGraphicFramePr>
@@ -740,10 +728,12 @@
               <a:graphicData uri="http://schemas.openxmlformats.org/drawingml/2006/picture">
                 <pic:pic xmlns:pic="http://schemas.openxmlformats.org/drawingml/2006/picture">
                   <pic:nvPicPr>
-                    <pic:cNvPr id="1" name=""/>
-                    <pic:cNvPicPr/>
+                    <pic:cNvPr id="0" name="Picture 1"/>
+                    <pic:cNvPicPr>
+                      <a:picLocks noChangeAspect="1" noChangeArrowheads="1"/>
+                    </pic:cNvPicPr>
                   </pic:nvPicPr>
-                  <pic:blipFill>
+                  <pic:blipFill rotWithShape="1">
                     <a:blip r:embed="rId11">
                       <a:extLst>
                         <a:ext uri="{28A0092B-C50C-407E-A947-70E740481C1C}">
@@ -751,18 +741,26 @@
                         </a:ext>
                       </a:extLst>
                     </a:blip>
-                    <a:stretch>
-                      <a:fillRect/>
-                    </a:stretch>
+                    <a:srcRect t="18868" b="5839"/>
+                    <a:stretch/>
                   </pic:blipFill>
-                  <pic:spPr>
+                  <pic:spPr bwMode="auto">
                     <a:xfrm>
                       <a:off x="0" y="0"/>
-                      <a:ext cx="7134860" cy="4216400"/>
+                      <a:ext cx="7134860" cy="4029075"/>
                     </a:xfrm>
                     <a:prstGeom prst="rect">
                       <a:avLst/>
                     </a:prstGeom>
+                    <a:noFill/>
+                    <a:ln>
+                      <a:noFill/>
+                    </a:ln>
+                    <a:extLst>
+                      <a:ext uri="{53640926-AAD7-44D8-BBD7-CCE9431645EC}">
+                        <a14:shadowObscured xmlns:a14="http://schemas.microsoft.com/office/drawing/2010/main"/>
+                      </a:ext>
+                    </a:extLst>
                   </pic:spPr>
                 </pic:pic>
               </a:graphicData>
@@ -780,7 +778,7 @@
     </w:p>
     <w:sectPr>
       <w:headerReference w:type="default" r:id="rId12"/>
-      <w:pgSz w:w="11906" w:h="16838" w:orient="portrait"/>
+      <w:pgSz w:w="11906" w:h="16838"/>
       <w:pgMar w:top="647" w:right="310" w:bottom="718" w:left="360" w:header="720" w:footer="720" w:gutter="0"/>
       <w:cols w:space="720"/>
     </w:sectPr>
@@ -866,7 +864,7 @@
         <w:ind w:left="720" w:hanging="360"/>
       </w:pPr>
       <w:rPr>
-        <w:rFonts w:hint="default" w:ascii="Symbol" w:hAnsi="Symbol"/>
+        <w:rFonts w:ascii="Symbol" w:hAnsi="Symbol" w:hint="default"/>
       </w:rPr>
     </w:lvl>
     <w:lvl w:ilvl="1" w:tplc="04160003" w:tentative="1">
@@ -878,7 +876,7 @@
         <w:ind w:left="1440" w:hanging="360"/>
       </w:pPr>
       <w:rPr>
-        <w:rFonts w:hint="default" w:ascii="Courier New" w:hAnsi="Courier New" w:cs="Courier New"/>
+        <w:rFonts w:ascii="Courier New" w:hAnsi="Courier New" w:cs="Courier New" w:hint="default"/>
       </w:rPr>
     </w:lvl>
     <w:lvl w:ilvl="2" w:tplc="04160005" w:tentative="1">
@@ -890,7 +888,7 @@
         <w:ind w:left="2160" w:hanging="360"/>
       </w:pPr>
       <w:rPr>
-        <w:rFonts w:hint="default" w:ascii="Wingdings" w:hAnsi="Wingdings"/>
+        <w:rFonts w:ascii="Wingdings" w:hAnsi="Wingdings" w:hint="default"/>
       </w:rPr>
     </w:lvl>
     <w:lvl w:ilvl="3" w:tplc="04160001" w:tentative="1">
@@ -902,7 +900,7 @@
         <w:ind w:left="2880" w:hanging="360"/>
       </w:pPr>
       <w:rPr>
-        <w:rFonts w:hint="default" w:ascii="Symbol" w:hAnsi="Symbol"/>
+        <w:rFonts w:ascii="Symbol" w:hAnsi="Symbol" w:hint="default"/>
       </w:rPr>
     </w:lvl>
     <w:lvl w:ilvl="4" w:tplc="04160003" w:tentative="1">
@@ -914,7 +912,7 @@
         <w:ind w:left="3600" w:hanging="360"/>
       </w:pPr>
       <w:rPr>
-        <w:rFonts w:hint="default" w:ascii="Courier New" w:hAnsi="Courier New" w:cs="Courier New"/>
+        <w:rFonts w:ascii="Courier New" w:hAnsi="Courier New" w:cs="Courier New" w:hint="default"/>
       </w:rPr>
     </w:lvl>
     <w:lvl w:ilvl="5" w:tplc="04160005" w:tentative="1">
@@ -926,7 +924,7 @@
         <w:ind w:left="4320" w:hanging="360"/>
       </w:pPr>
       <w:rPr>
-        <w:rFonts w:hint="default" w:ascii="Wingdings" w:hAnsi="Wingdings"/>
+        <w:rFonts w:ascii="Wingdings" w:hAnsi="Wingdings" w:hint="default"/>
       </w:rPr>
     </w:lvl>
     <w:lvl w:ilvl="6" w:tplc="04160001" w:tentative="1">
@@ -938,7 +936,7 @@
         <w:ind w:left="5040" w:hanging="360"/>
       </w:pPr>
       <w:rPr>
-        <w:rFonts w:hint="default" w:ascii="Symbol" w:hAnsi="Symbol"/>
+        <w:rFonts w:ascii="Symbol" w:hAnsi="Symbol" w:hint="default"/>
       </w:rPr>
     </w:lvl>
     <w:lvl w:ilvl="7" w:tplc="04160003" w:tentative="1">
@@ -950,7 +948,7 @@
         <w:ind w:left="5760" w:hanging="360"/>
       </w:pPr>
       <w:rPr>
-        <w:rFonts w:hint="default" w:ascii="Courier New" w:hAnsi="Courier New" w:cs="Courier New"/>
+        <w:rFonts w:ascii="Courier New" w:hAnsi="Courier New" w:cs="Courier New" w:hint="default"/>
       </w:rPr>
     </w:lvl>
     <w:lvl w:ilvl="8" w:tplc="04160005" w:tentative="1">
@@ -962,7 +960,7 @@
         <w:ind w:left="6480" w:hanging="360"/>
       </w:pPr>
       <w:rPr>
-        <w:rFonts w:hint="default" w:ascii="Wingdings" w:hAnsi="Wingdings"/>
+        <w:rFonts w:ascii="Wingdings" w:hAnsi="Wingdings" w:hint="default"/>
       </w:rPr>
     </w:lvl>
   </w:abstractNum>
@@ -979,7 +977,7 @@
         <w:ind w:left="720" w:hanging="360"/>
       </w:pPr>
       <w:rPr>
-        <w:rFonts w:hint="default" w:ascii="Symbol" w:hAnsi="Symbol" w:eastAsia="Calibri" w:cs="Calibri"/>
+        <w:rFonts w:ascii="Symbol" w:eastAsia="Calibri" w:hAnsi="Symbol" w:cs="Calibri" w:hint="default"/>
       </w:rPr>
     </w:lvl>
     <w:lvl w:ilvl="1" w:tplc="04160003" w:tentative="1">
@@ -991,7 +989,7 @@
         <w:ind w:left="1440" w:hanging="360"/>
       </w:pPr>
       <w:rPr>
-        <w:rFonts w:hint="default" w:ascii="Courier New" w:hAnsi="Courier New" w:cs="Courier New"/>
+        <w:rFonts w:ascii="Courier New" w:hAnsi="Courier New" w:cs="Courier New" w:hint="default"/>
       </w:rPr>
     </w:lvl>
     <w:lvl w:ilvl="2" w:tplc="04160005" w:tentative="1">
@@ -1003,7 +1001,7 @@
         <w:ind w:left="2160" w:hanging="360"/>
       </w:pPr>
       <w:rPr>
-        <w:rFonts w:hint="default" w:ascii="Wingdings" w:hAnsi="Wingdings"/>
+        <w:rFonts w:ascii="Wingdings" w:hAnsi="Wingdings" w:hint="default"/>
       </w:rPr>
     </w:lvl>
     <w:lvl w:ilvl="3" w:tplc="04160001" w:tentative="1">
@@ -1015,7 +1013,7 @@
         <w:ind w:left="2880" w:hanging="360"/>
       </w:pPr>
       <w:rPr>
-        <w:rFonts w:hint="default" w:ascii="Symbol" w:hAnsi="Symbol"/>
+        <w:rFonts w:ascii="Symbol" w:hAnsi="Symbol" w:hint="default"/>
       </w:rPr>
     </w:lvl>
     <w:lvl w:ilvl="4" w:tplc="04160003" w:tentative="1">
@@ -1027,7 +1025,7 @@
         <w:ind w:left="3600" w:hanging="360"/>
       </w:pPr>
       <w:rPr>
-        <w:rFonts w:hint="default" w:ascii="Courier New" w:hAnsi="Courier New" w:cs="Courier New"/>
+        <w:rFonts w:ascii="Courier New" w:hAnsi="Courier New" w:cs="Courier New" w:hint="default"/>
       </w:rPr>
     </w:lvl>
     <w:lvl w:ilvl="5" w:tplc="04160005" w:tentative="1">
@@ -1039,7 +1037,7 @@
         <w:ind w:left="4320" w:hanging="360"/>
       </w:pPr>
       <w:rPr>
-        <w:rFonts w:hint="default" w:ascii="Wingdings" w:hAnsi="Wingdings"/>
+        <w:rFonts w:ascii="Wingdings" w:hAnsi="Wingdings" w:hint="default"/>
       </w:rPr>
     </w:lvl>
     <w:lvl w:ilvl="6" w:tplc="04160001" w:tentative="1">
@@ -1051,7 +1049,7 @@
         <w:ind w:left="5040" w:hanging="360"/>
       </w:pPr>
       <w:rPr>
-        <w:rFonts w:hint="default" w:ascii="Symbol" w:hAnsi="Symbol"/>
+        <w:rFonts w:ascii="Symbol" w:hAnsi="Symbol" w:hint="default"/>
       </w:rPr>
     </w:lvl>
     <w:lvl w:ilvl="7" w:tplc="04160003" w:tentative="1">
@@ -1063,7 +1061,7 @@
         <w:ind w:left="5760" w:hanging="360"/>
       </w:pPr>
       <w:rPr>
-        <w:rFonts w:hint="default" w:ascii="Courier New" w:hAnsi="Courier New" w:cs="Courier New"/>
+        <w:rFonts w:ascii="Courier New" w:hAnsi="Courier New" w:cs="Courier New" w:hint="default"/>
       </w:rPr>
     </w:lvl>
     <w:lvl w:ilvl="8" w:tplc="04160005" w:tentative="1">
@@ -1075,7 +1073,7 @@
         <w:ind w:left="6480" w:hanging="360"/>
       </w:pPr>
       <w:rPr>
-        <w:rFonts w:hint="default" w:ascii="Wingdings" w:hAnsi="Wingdings"/>
+        <w:rFonts w:ascii="Wingdings" w:hAnsi="Wingdings" w:hint="default"/>
       </w:rPr>
     </w:lvl>
   </w:abstractNum>
@@ -1185,7 +1183,7 @@
   <w:docDefaults>
     <w:rPrDefault>
       <w:rPr>
-        <w:rFonts w:asciiTheme="minorHAnsi" w:hAnsiTheme="minorHAnsi" w:eastAsiaTheme="minorEastAsia" w:cstheme="minorBidi"/>
+        <w:rFonts w:asciiTheme="minorHAnsi" w:eastAsiaTheme="minorEastAsia" w:hAnsiTheme="minorHAnsi" w:cstheme="minorBidi"/>
         <w:sz w:val="22"/>
         <w:szCs w:val="22"/>
         <w:lang w:val="pt-BR" w:eastAsia="pt-BR" w:bidi="ar-SA"/>
@@ -1200,14 +1198,14 @@
   <w:latentStyles w:defLockedState="0" w:defUIPriority="99" w:defSemiHidden="0" w:defUnhideWhenUsed="0" w:defQFormat="0" w:count="376">
     <w:lsdException w:name="Normal" w:uiPriority="0" w:qFormat="1"/>
     <w:lsdException w:name="heading 1" w:uiPriority="9" w:qFormat="1"/>
-    <w:lsdException w:name="heading 2" w:uiPriority="9" w:semiHidden="1" w:unhideWhenUsed="1" w:qFormat="1"/>
-    <w:lsdException w:name="heading 3" w:uiPriority="9" w:semiHidden="1" w:unhideWhenUsed="1" w:qFormat="1"/>
-    <w:lsdException w:name="heading 4" w:uiPriority="9" w:semiHidden="1" w:unhideWhenUsed="1" w:qFormat="1"/>
-    <w:lsdException w:name="heading 5" w:uiPriority="9" w:semiHidden="1" w:unhideWhenUsed="1" w:qFormat="1"/>
-    <w:lsdException w:name="heading 6" w:uiPriority="9" w:semiHidden="1" w:unhideWhenUsed="1" w:qFormat="1"/>
-    <w:lsdException w:name="heading 7" w:uiPriority="9" w:semiHidden="1" w:unhideWhenUsed="1" w:qFormat="1"/>
-    <w:lsdException w:name="heading 8" w:uiPriority="9" w:semiHidden="1" w:unhideWhenUsed="1" w:qFormat="1"/>
-    <w:lsdException w:name="heading 9" w:uiPriority="9" w:semiHidden="1" w:unhideWhenUsed="1" w:qFormat="1"/>
+    <w:lsdException w:name="heading 2" w:semiHidden="1" w:uiPriority="9" w:unhideWhenUsed="1" w:qFormat="1"/>
+    <w:lsdException w:name="heading 3" w:semiHidden="1" w:uiPriority="9" w:unhideWhenUsed="1" w:qFormat="1"/>
+    <w:lsdException w:name="heading 4" w:semiHidden="1" w:uiPriority="9" w:unhideWhenUsed="1" w:qFormat="1"/>
+    <w:lsdException w:name="heading 5" w:semiHidden="1" w:uiPriority="9" w:unhideWhenUsed="1" w:qFormat="1"/>
+    <w:lsdException w:name="heading 6" w:semiHidden="1" w:uiPriority="9" w:unhideWhenUsed="1" w:qFormat="1"/>
+    <w:lsdException w:name="heading 7" w:semiHidden="1" w:uiPriority="9" w:unhideWhenUsed="1" w:qFormat="1"/>
+    <w:lsdException w:name="heading 8" w:semiHidden="1" w:uiPriority="9" w:unhideWhenUsed="1" w:qFormat="1"/>
+    <w:lsdException w:name="heading 9" w:semiHidden="1" w:uiPriority="9" w:unhideWhenUsed="1" w:qFormat="1"/>
     <w:lsdException w:name="index 1" w:semiHidden="1" w:unhideWhenUsed="1"/>
     <w:lsdException w:name="index 2" w:semiHidden="1" w:unhideWhenUsed="1"/>
     <w:lsdException w:name="index 3" w:semiHidden="1" w:unhideWhenUsed="1"/>
@@ -1217,22 +1215,22 @@
     <w:lsdException w:name="index 7" w:semiHidden="1" w:unhideWhenUsed="1"/>
     <w:lsdException w:name="index 8" w:semiHidden="1" w:unhideWhenUsed="1"/>
     <w:lsdException w:name="index 9" w:semiHidden="1" w:unhideWhenUsed="1"/>
-    <w:lsdException w:name="toc 1" w:uiPriority="39" w:semiHidden="1" w:unhideWhenUsed="1"/>
-    <w:lsdException w:name="toc 2" w:uiPriority="39" w:semiHidden="1" w:unhideWhenUsed="1"/>
-    <w:lsdException w:name="toc 3" w:uiPriority="39" w:semiHidden="1" w:unhideWhenUsed="1"/>
-    <w:lsdException w:name="toc 4" w:uiPriority="39" w:semiHidden="1" w:unhideWhenUsed="1"/>
-    <w:lsdException w:name="toc 5" w:uiPriority="39" w:semiHidden="1" w:unhideWhenUsed="1"/>
-    <w:lsdException w:name="toc 6" w:uiPriority="39" w:semiHidden="1" w:unhideWhenUsed="1"/>
-    <w:lsdException w:name="toc 7" w:uiPriority="39" w:semiHidden="1" w:unhideWhenUsed="1"/>
-    <w:lsdException w:name="toc 8" w:uiPriority="39" w:semiHidden="1" w:unhideWhenUsed="1"/>
-    <w:lsdException w:name="toc 9" w:uiPriority="39" w:semiHidden="1" w:unhideWhenUsed="1"/>
+    <w:lsdException w:name="toc 1" w:semiHidden="1" w:uiPriority="39" w:unhideWhenUsed="1"/>
+    <w:lsdException w:name="toc 2" w:semiHidden="1" w:uiPriority="39" w:unhideWhenUsed="1"/>
+    <w:lsdException w:name="toc 3" w:semiHidden="1" w:uiPriority="39" w:unhideWhenUsed="1"/>
+    <w:lsdException w:name="toc 4" w:semiHidden="1" w:uiPriority="39" w:unhideWhenUsed="1"/>
+    <w:lsdException w:name="toc 5" w:semiHidden="1" w:uiPriority="39" w:unhideWhenUsed="1"/>
+    <w:lsdException w:name="toc 6" w:semiHidden="1" w:uiPriority="39" w:unhideWhenUsed="1"/>
+    <w:lsdException w:name="toc 7" w:semiHidden="1" w:uiPriority="39" w:unhideWhenUsed="1"/>
+    <w:lsdException w:name="toc 8" w:semiHidden="1" w:uiPriority="39" w:unhideWhenUsed="1"/>
+    <w:lsdException w:name="toc 9" w:semiHidden="1" w:uiPriority="39" w:unhideWhenUsed="1"/>
     <w:lsdException w:name="Normal Indent" w:semiHidden="1" w:unhideWhenUsed="1"/>
     <w:lsdException w:name="footnote text" w:semiHidden="1" w:unhideWhenUsed="1"/>
     <w:lsdException w:name="annotation text" w:semiHidden="1" w:unhideWhenUsed="1"/>
     <w:lsdException w:name="header" w:semiHidden="1" w:unhideWhenUsed="1"/>
     <w:lsdException w:name="footer" w:semiHidden="1" w:unhideWhenUsed="1"/>
     <w:lsdException w:name="index heading" w:semiHidden="1" w:unhideWhenUsed="1"/>
-    <w:lsdException w:name="caption" w:uiPriority="35" w:semiHidden="1" w:unhideWhenUsed="1" w:qFormat="1"/>
+    <w:lsdException w:name="caption" w:semiHidden="1" w:uiPriority="35" w:unhideWhenUsed="1" w:qFormat="1"/>
     <w:lsdException w:name="table of figures" w:semiHidden="1" w:unhideWhenUsed="1"/>
     <w:lsdException w:name="envelope address" w:semiHidden="1" w:unhideWhenUsed="1"/>
     <w:lsdException w:name="envelope return" w:semiHidden="1" w:unhideWhenUsed="1"/>
@@ -1263,7 +1261,7 @@
     <w:lsdException w:name="Title" w:uiPriority="10" w:qFormat="1"/>
     <w:lsdException w:name="Closing" w:semiHidden="1" w:unhideWhenUsed="1"/>
     <w:lsdException w:name="Signature" w:semiHidden="1" w:unhideWhenUsed="1"/>
-    <w:lsdException w:name="Default Paragraph Font" w:uiPriority="1" w:semiHidden="1" w:unhideWhenUsed="1"/>
+    <w:lsdException w:name="Default Paragraph Font" w:semiHidden="1" w:uiPriority="1" w:unhideWhenUsed="1"/>
     <w:lsdException w:name="Body Text" w:semiHidden="1" w:unhideWhenUsed="1"/>
     <w:lsdException w:name="Body Text Indent" w:semiHidden="1" w:unhideWhenUsed="1"/>
     <w:lsdException w:name="List Continue" w:semiHidden="1" w:unhideWhenUsed="1"/>
@@ -1463,8 +1461,8 @@
     <w:lsdException w:name="Subtle Reference" w:uiPriority="31" w:qFormat="1"/>
     <w:lsdException w:name="Intense Reference" w:uiPriority="32" w:qFormat="1"/>
     <w:lsdException w:name="Book Title" w:uiPriority="33" w:qFormat="1"/>
-    <w:lsdException w:name="Bibliography" w:uiPriority="37" w:semiHidden="1" w:unhideWhenUsed="1"/>
-    <w:lsdException w:name="TOC Heading" w:uiPriority="39" w:semiHidden="1" w:unhideWhenUsed="1" w:qFormat="1"/>
+    <w:lsdException w:name="Bibliography" w:semiHidden="1" w:uiPriority="37" w:unhideWhenUsed="1"/>
+    <w:lsdException w:name="TOC Heading" w:semiHidden="1" w:uiPriority="39" w:unhideWhenUsed="1" w:qFormat="1"/>
     <w:lsdException w:name="Plain Table 1" w:uiPriority="41"/>
     <w:lsdException w:name="Plain Table 2" w:uiPriority="42"/>
     <w:lsdException w:name="Plain Table 3" w:uiPriority="43"/>
@@ -1575,7 +1573,7 @@
     <w:lsdException w:name="Unresolved Mention" w:semiHidden="1" w:unhideWhenUsed="1"/>
     <w:lsdException w:name="Smart Link" w:semiHidden="1" w:unhideWhenUsed="1"/>
   </w:latentStyles>
-  <w:style w:type="paragraph" w:styleId="Normal" w:default="1">
+  <w:style w:type="paragraph" w:default="1" w:styleId="Normal">
     <w:name w:val="Normal"/>
     <w:qFormat/>
     <w:rsid w:val="005F29AA"/>
@@ -1584,7 +1582,7 @@
       <w:ind w:left="10" w:hanging="10"/>
     </w:pPr>
     <w:rPr>
-      <w:rFonts w:ascii="Calibri" w:hAnsi="Calibri" w:eastAsia="Calibri" w:cs="Calibri"/>
+      <w:rFonts w:ascii="Calibri" w:eastAsia="Calibri" w:hAnsi="Calibri" w:cs="Calibri"/>
       <w:color w:val="000000"/>
       <w:sz w:val="20"/>
     </w:rPr>
@@ -1603,7 +1601,7 @@
       <w:outlineLvl w:val="0"/>
     </w:pPr>
     <w:rPr>
-      <w:rFonts w:ascii="Calibri" w:hAnsi="Calibri" w:eastAsia="Calibri" w:cs="Calibri"/>
+      <w:rFonts w:ascii="Calibri" w:eastAsia="Calibri" w:hAnsi="Calibri" w:cs="Calibri"/>
       <w:b/>
       <w:color w:val="001148"/>
       <w:sz w:val="24"/>
@@ -1626,19 +1624,19 @@
       <w:outlineLvl w:val="1"/>
     </w:pPr>
     <w:rPr>
-      <w:rFonts w:asciiTheme="majorHAnsi" w:hAnsiTheme="majorHAnsi" w:eastAsiaTheme="majorEastAsia" w:cstheme="majorBidi"/>
+      <w:rFonts w:asciiTheme="majorHAnsi" w:eastAsiaTheme="majorEastAsia" w:hAnsiTheme="majorHAnsi" w:cstheme="majorBidi"/>
       <w:color w:val="2F5496" w:themeColor="accent1" w:themeShade="BF"/>
       <w:sz w:val="26"/>
       <w:szCs w:val="26"/>
     </w:rPr>
   </w:style>
-  <w:style w:type="character" w:styleId="Fontepargpadro" w:default="1">
+  <w:style w:type="character" w:default="1" w:styleId="Fontepargpadro">
     <w:name w:val="Default Paragraph Font"/>
     <w:uiPriority w:val="1"/>
     <w:semiHidden/>
     <w:unhideWhenUsed/>
   </w:style>
-  <w:style w:type="table" w:styleId="Tabelanormal" w:default="1">
+  <w:style w:type="table" w:default="1" w:styleId="Tabelanormal">
     <w:name w:val="Normal Table"/>
     <w:uiPriority w:val="99"/>
     <w:semiHidden/>
@@ -1653,23 +1651,23 @@
       </w:tblCellMar>
     </w:tblPr>
   </w:style>
-  <w:style w:type="numbering" w:styleId="Semlista" w:default="1">
+  <w:style w:type="numbering" w:default="1" w:styleId="Semlista">
     <w:name w:val="No List"/>
     <w:uiPriority w:val="99"/>
     <w:semiHidden/>
     <w:unhideWhenUsed/>
   </w:style>
-  <w:style w:type="character" w:styleId="Ttulo1Char" w:customStyle="1">
+  <w:style w:type="character" w:customStyle="1" w:styleId="Ttulo1Char">
     <w:name w:val="Título 1 Char"/>
     <w:link w:val="Ttulo1"/>
     <w:rPr>
-      <w:rFonts w:ascii="Calibri" w:hAnsi="Calibri" w:eastAsia="Calibri" w:cs="Calibri"/>
+      <w:rFonts w:ascii="Calibri" w:eastAsia="Calibri" w:hAnsi="Calibri" w:cs="Calibri"/>
       <w:b/>
       <w:color w:val="001148"/>
       <w:sz w:val="24"/>
     </w:rPr>
   </w:style>
-  <w:style w:type="table" w:styleId="Tabelacomgrade1" w:customStyle="1">
+  <w:style w:type="table" w:customStyle="1" w:styleId="Tabelacomgrade1">
     <w:name w:val="Tabela com grade1"/>
     <w:pPr>
       <w:spacing w:after="0" w:line="240" w:lineRule="auto"/>
@@ -1698,14 +1696,14 @@
       <w:spacing w:after="0" w:line="240" w:lineRule="auto"/>
     </w:pPr>
   </w:style>
-  <w:style w:type="character" w:styleId="CabealhoChar" w:customStyle="1">
+  <w:style w:type="character" w:customStyle="1" w:styleId="CabealhoChar">
     <w:name w:val="Cabeçalho Char"/>
     <w:basedOn w:val="Fontepargpadro"/>
     <w:link w:val="Cabealho"/>
     <w:uiPriority w:val="99"/>
     <w:rsid w:val="002D20C0"/>
     <w:rPr>
-      <w:rFonts w:ascii="Calibri" w:hAnsi="Calibri" w:eastAsia="Calibri" w:cs="Calibri"/>
+      <w:rFonts w:ascii="Calibri" w:eastAsia="Calibri" w:hAnsi="Calibri" w:cs="Calibri"/>
       <w:color w:val="000000"/>
       <w:sz w:val="20"/>
     </w:rPr>
@@ -1725,19 +1723,19 @@
       <w:spacing w:after="0" w:line="240" w:lineRule="auto"/>
     </w:pPr>
   </w:style>
-  <w:style w:type="character" w:styleId="RodapChar" w:customStyle="1">
+  <w:style w:type="character" w:customStyle="1" w:styleId="RodapChar">
     <w:name w:val="Rodapé Char"/>
     <w:basedOn w:val="Fontepargpadro"/>
     <w:link w:val="Rodap"/>
     <w:uiPriority w:val="99"/>
     <w:rsid w:val="002D20C0"/>
     <w:rPr>
-      <w:rFonts w:ascii="Calibri" w:hAnsi="Calibri" w:eastAsia="Calibri" w:cs="Calibri"/>
+      <w:rFonts w:ascii="Calibri" w:eastAsia="Calibri" w:hAnsi="Calibri" w:cs="Calibri"/>
       <w:color w:val="000000"/>
       <w:sz w:val="20"/>
     </w:rPr>
   </w:style>
-  <w:style w:type="character" w:styleId="Ttulo2Char" w:customStyle="1">
+  <w:style w:type="character" w:customStyle="1" w:styleId="Ttulo2Char">
     <w:name w:val="Título 2 Char"/>
     <w:basedOn w:val="Fontepargpadro"/>
     <w:link w:val="Ttulo2"/>
@@ -1745,7 +1743,7 @@
     <w:semiHidden/>
     <w:rsid w:val="0089231B"/>
     <w:rPr>
-      <w:rFonts w:asciiTheme="majorHAnsi" w:hAnsiTheme="majorHAnsi" w:eastAsiaTheme="majorEastAsia" w:cstheme="majorBidi"/>
+      <w:rFonts w:asciiTheme="majorHAnsi" w:eastAsiaTheme="majorEastAsia" w:hAnsiTheme="majorHAnsi" w:cstheme="majorBidi"/>
       <w:color w:val="2F5496" w:themeColor="accent1" w:themeShade="BF"/>
       <w:sz w:val="26"/>
       <w:szCs w:val="26"/>
@@ -2073,10 +2071,6 @@
 </file>
 
 <file path=customXml/item1.xml><?xml version="1.0" encoding="utf-8"?>
-<b:Sources xmlns:b="http://schemas.openxmlformats.org/officeDocument/2006/bibliography" xmlns="http://schemas.openxmlformats.org/officeDocument/2006/bibliography" SelectedStyle="\APASixthEditionOfficeOnline.xsl" StyleName="APA" Version="6"/>
-</file>
-
-<file path=customXml/item2.xml><?xml version="1.0" encoding="utf-8"?>
 <ct:contentTypeSchema xmlns:ct="http://schemas.microsoft.com/office/2006/metadata/contentType" xmlns:ma="http://schemas.microsoft.com/office/2006/metadata/properties/metaAttributes" ct:_="" ma:_="" ma:contentTypeName="Documento" ma:contentTypeID="0x0101001840908DAF44584A90801C620C0F77DF" ma:contentTypeVersion="16" ma:contentTypeDescription="Crie um novo documento." ma:contentTypeScope="" ma:versionID="3632b788ef0f41f43d5e13c8fbc55c98">
   <xsd:schema xmlns:xsd="http://www.w3.org/2001/XMLSchema" xmlns:xs="http://www.w3.org/2001/XMLSchema" xmlns:p="http://schemas.microsoft.com/office/2006/metadata/properties" xmlns:ns2="e7a56c43-a551-48af-881e-66529a67f522" xmlns:ns3="9abaf44a-a694-4711-a5ea-c368d004fa3e" targetNamespace="http://schemas.microsoft.com/office/2006/metadata/properties" ma:root="true" ma:fieldsID="22efaec193ce77addd645f47665cc11f" ns2:_="" ns3:_="">
     <xsd:import namespace="e7a56c43-a551-48af-881e-66529a67f522"/>
@@ -2313,7 +2307,20 @@
 </ct:contentTypeSchema>
 </file>
 
+<file path=customXml/item2.xml><?xml version="1.0" encoding="utf-8"?>
+<b:Sources xmlns:b="http://schemas.openxmlformats.org/officeDocument/2006/bibliography" xmlns="http://schemas.openxmlformats.org/officeDocument/2006/bibliography" SelectedStyle="\APASixthEditionOfficeOnline.xsl" StyleName="APA" Version="6"/>
+</file>
+
 <file path=customXml/item3.xml><?xml version="1.0" encoding="utf-8"?>
+<?mso-contentType ?>
+<FormTemplates xmlns="http://schemas.microsoft.com/sharepoint/v3/contenttype/forms">
+  <Display>DocumentLibraryForm</Display>
+  <Edit>DocumentLibraryForm</Edit>
+  <New>DocumentLibraryForm</New>
+</FormTemplates>
+</file>
+
+<file path=customXml/item4.xml><?xml version="1.0" encoding="utf-8"?>
 <p:properties xmlns:p="http://schemas.microsoft.com/office/2006/metadata/properties" xmlns:xsi="http://www.w3.org/2001/XMLSchema-instance" xmlns:pc="http://schemas.microsoft.com/office/infopath/2007/PartnerControls">
   <documentManagement>
     <lcf76f155ced4ddcb4097134ff3c332f xmlns="e7a56c43-a551-48af-881e-66529a67f522">
@@ -2324,24 +2331,7 @@
 </p:properties>
 </file>
 
-<file path=customXml/item4.xml><?xml version="1.0" encoding="utf-8"?>
-<?mso-contentType ?>
-<FormTemplates xmlns="http://schemas.microsoft.com/sharepoint/v3/contenttype/forms">
-  <Display>DocumentLibraryForm</Display>
-  <Edit>DocumentLibraryForm</Edit>
-  <New>DocumentLibraryForm</New>
-</FormTemplates>
-</file>
-
 <file path=customXml/itemProps1.xml><?xml version="1.0" encoding="utf-8"?>
-<ds:datastoreItem xmlns:ds="http://schemas.openxmlformats.org/officeDocument/2006/customXml" ds:itemID="{C832C891-F2CE-44ED-B30E-1665BD312387}">
-  <ds:schemaRefs>
-    <ds:schemaRef ds:uri="http://schemas.openxmlformats.org/officeDocument/2006/bibliography"/>
-  </ds:schemaRefs>
-</ds:datastoreItem>
-</file>
-
-<file path=customXml/itemProps2.xml><?xml version="1.0" encoding="utf-8"?>
 <ds:datastoreItem xmlns:ds="http://schemas.openxmlformats.org/officeDocument/2006/customXml" ds:itemID="{54D82C07-FEC7-4CA2-83A5-8B4E51F0C20C}">
   <ds:schemaRefs>
     <ds:schemaRef ds:uri="http://schemas.microsoft.com/office/2006/metadata/contentType"/>
@@ -2360,7 +2350,23 @@
 </ds:datastoreItem>
 </file>
 
+<file path=customXml/itemProps2.xml><?xml version="1.0" encoding="utf-8"?>
+<ds:datastoreItem xmlns:ds="http://schemas.openxmlformats.org/officeDocument/2006/customXml" ds:itemID="{C832C891-F2CE-44ED-B30E-1665BD312387}">
+  <ds:schemaRefs>
+    <ds:schemaRef ds:uri="http://schemas.openxmlformats.org/officeDocument/2006/bibliography"/>
+  </ds:schemaRefs>
+</ds:datastoreItem>
+</file>
+
 <file path=customXml/itemProps3.xml><?xml version="1.0" encoding="utf-8"?>
+<ds:datastoreItem xmlns:ds="http://schemas.openxmlformats.org/officeDocument/2006/customXml" ds:itemID="{5DDBFDB5-1D65-499C-A95C-3B7BB5884246}">
+  <ds:schemaRefs>
+    <ds:schemaRef ds:uri="http://schemas.microsoft.com/sharepoint/v3/contenttype/forms"/>
+  </ds:schemaRefs>
+</ds:datastoreItem>
+</file>
+
+<file path=customXml/itemProps4.xml><?xml version="1.0" encoding="utf-8"?>
 <ds:datastoreItem xmlns:ds="http://schemas.openxmlformats.org/officeDocument/2006/customXml" ds:itemID="{A21BA24C-93C7-4AE1-957F-5E1C489F6F15}">
   <ds:schemaRefs>
     <ds:schemaRef ds:uri="http://schemas.microsoft.com/office/2006/metadata/properties"/>
@@ -2369,12 +2375,4 @@
     <ds:schemaRef ds:uri="9abaf44a-a694-4711-a5ea-c368d004fa3e"/>
   </ds:schemaRefs>
 </ds:datastoreItem>
-</file>
-
-<file path=customXml/itemProps4.xml><?xml version="1.0" encoding="utf-8"?>
-<ds:datastoreItem xmlns:ds="http://schemas.openxmlformats.org/officeDocument/2006/customXml" ds:itemID="{5DDBFDB5-1D65-499C-A95C-3B7BB5884246}">
-  <ds:schemaRefs>
-    <ds:schemaRef ds:uri="http://schemas.microsoft.com/sharepoint/v3/contenttype/forms"/>
-  </ds:schemaRefs>
-</ds:datastoreItem>
 </file>
</xml_diff>